<commit_message>
Ajustada la resolución de la máscara
</commit_message>
<xml_diff>
--- a/notas.docx
+++ b/notas.docx
@@ -37,6 +37,16 @@
     <w:p>
       <w:r>
         <w:t>FastSAM es mucho más rápido en la prueba de la webcam.</w:t>
+      </w:r>
+    </w:p>
+    <w:p>
+      <w:r>
+        <w:t>Hay algo relentizando FastSAM que no se que es.</w:t>
+      </w:r>
+    </w:p>
+    <w:p>
+      <w:r>
+        <w:t>Lo que lo relentizaba era la resolución de la máscara, la he bajado a 256 y ya funciona mucho mejor.</w:t>
       </w:r>
     </w:p>
     <w:sectPr>

</xml_diff>